<commit_message>
Workshop 5 Correct to output and tester
</commit_message>
<xml_diff>
--- a/WS05/Workshop5.docx
+++ b/WS05/Workshop5.docx
@@ -1404,7 +1404,7 @@
                     <a:effectLst/>
                     <a:extLst>
                       <a:ext uri="{909E8E84-426E-40dd-AFC4-6F175D3DCCD1}">
-                        <a14:hiddenFill xmlns:a14="http://schemas.microsoft.com/office/drawing/2010/main" xmlns:w="http://schemas.openxmlformats.org/wordprocessingml/2006/main" xmlns:w10="urn:schemas-microsoft-com:office:word" xmlns:v="urn:schemas-microsoft-com:vml" xmlns:o="urn:schemas-microsoft-com:office:office" xmlns:mv="urn:schemas-microsoft-com:mac:vml" xmlns:mo="http://schemas.microsoft.com/office/mac/office/2008/main" xmlns="">
+                        <a14:hiddenFill xmlns="" xmlns:mo="http://schemas.microsoft.com/office/mac/office/2008/main" xmlns:mv="urn:schemas-microsoft-com:mac:vml" xmlns:o="urn:schemas-microsoft-com:office:office" xmlns:v="urn:schemas-microsoft-com:vml" xmlns:w10="urn:schemas-microsoft-com:office:word" xmlns:w="http://schemas.openxmlformats.org/wordprocessingml/2006/main" xmlns:a14="http://schemas.microsoft.com/office/drawing/2010/main">
                           <a:solidFill>
                             <a:schemeClr val="folHlink">
                               <a:alpha val="50000"/>
@@ -1413,7 +1413,7 @@
                         </a14:hiddenFill>
                       </a:ext>
                       <a:ext uri="{91240B29-F687-4f45-9708-019B960494DF}">
-                        <a14:hiddenLine xmlns:a14="http://schemas.microsoft.com/office/drawing/2010/main" xmlns:w="http://schemas.openxmlformats.org/wordprocessingml/2006/main" xmlns:w10="urn:schemas-microsoft-com:office:word" xmlns:v="urn:schemas-microsoft-com:vml" xmlns:o="urn:schemas-microsoft-com:office:office" xmlns:mv="urn:schemas-microsoft-com:mac:vml" xmlns:mo="http://schemas.microsoft.com/office/mac/office/2008/main" xmlns="" w="9525">
+                        <a14:hiddenLine xmlns="" xmlns:mo="http://schemas.microsoft.com/office/mac/office/2008/main" xmlns:mv="urn:schemas-microsoft-com:mac:vml" xmlns:o="urn:schemas-microsoft-com:office:office" xmlns:v="urn:schemas-microsoft-com:vml" xmlns:w10="urn:schemas-microsoft-com:office:word" xmlns:w="http://schemas.openxmlformats.org/wordprocessingml/2006/main" xmlns:a14="http://schemas.microsoft.com/office/drawing/2010/main" w="9525">
                           <a:solidFill>
                             <a:schemeClr val="tx1"/>
                           </a:solidFill>
@@ -1423,7 +1423,7 @@
                         </a14:hiddenLine>
                       </a:ext>
                       <a:ext uri="{AF507438-7753-43e0-B8FC-AC1667EBCBE1}">
-                        <a14:hiddenEffects xmlns:a14="http://schemas.microsoft.com/office/drawing/2010/main" xmlns:w="http://schemas.openxmlformats.org/wordprocessingml/2006/main" xmlns:w10="urn:schemas-microsoft-com:office:word" xmlns:v="urn:schemas-microsoft-com:vml" xmlns:o="urn:schemas-microsoft-com:office:office" xmlns:mv="urn:schemas-microsoft-com:mac:vml" xmlns:mo="http://schemas.microsoft.com/office/mac/office/2008/main" xmlns="">
+                        <a14:hiddenEffects xmlns="" xmlns:mo="http://schemas.microsoft.com/office/mac/office/2008/main" xmlns:mv="urn:schemas-microsoft-com:mac:vml" xmlns:o="urn:schemas-microsoft-com:office:office" xmlns:v="urn:schemas-microsoft-com:vml" xmlns:w10="urn:schemas-microsoft-com:office:word" xmlns:w="http://schemas.openxmlformats.org/wordprocessingml/2006/main" xmlns:a14="http://schemas.microsoft.com/office/drawing/2010/main">
                           <a:effectLst>
                             <a:outerShdw blurRad="63500" dist="38099" dir="2700000" algn="ctr" rotWithShape="0">
                               <a:schemeClr val="bg2">
@@ -1526,7 +1526,7 @@
                     <a:effectLst/>
                     <a:extLst>
                       <a:ext uri="{909E8E84-426E-40dd-AFC4-6F175D3DCCD1}">
-                        <a14:hiddenFill xmlns:a14="http://schemas.microsoft.com/office/drawing/2010/main" xmlns:w="http://schemas.openxmlformats.org/wordprocessingml/2006/main" xmlns:w10="urn:schemas-microsoft-com:office:word" xmlns:v="urn:schemas-microsoft-com:vml" xmlns:o="urn:schemas-microsoft-com:office:office" xmlns:mv="urn:schemas-microsoft-com:mac:vml" xmlns:mo="http://schemas.microsoft.com/office/mac/office/2008/main" xmlns="">
+                        <a14:hiddenFill xmlns="" xmlns:mo="http://schemas.microsoft.com/office/mac/office/2008/main" xmlns:mv="urn:schemas-microsoft-com:mac:vml" xmlns:o="urn:schemas-microsoft-com:office:office" xmlns:v="urn:schemas-microsoft-com:vml" xmlns:w10="urn:schemas-microsoft-com:office:word" xmlns:w="http://schemas.openxmlformats.org/wordprocessingml/2006/main" xmlns:a14="http://schemas.microsoft.com/office/drawing/2010/main">
                           <a:solidFill>
                             <a:schemeClr val="bg2">
                               <a:alpha val="50000"/>
@@ -1535,7 +1535,7 @@
                         </a14:hiddenFill>
                       </a:ext>
                       <a:ext uri="{91240B29-F687-4f45-9708-019B960494DF}">
-                        <a14:hiddenLine xmlns:a14="http://schemas.microsoft.com/office/drawing/2010/main" xmlns:w="http://schemas.openxmlformats.org/wordprocessingml/2006/main" xmlns:w10="urn:schemas-microsoft-com:office:word" xmlns:v="urn:schemas-microsoft-com:vml" xmlns:o="urn:schemas-microsoft-com:office:office" xmlns:mv="urn:schemas-microsoft-com:mac:vml" xmlns:mo="http://schemas.microsoft.com/office/mac/office/2008/main" xmlns="" w="9525">
+                        <a14:hiddenLine xmlns="" xmlns:mo="http://schemas.microsoft.com/office/mac/office/2008/main" xmlns:mv="urn:schemas-microsoft-com:mac:vml" xmlns:o="urn:schemas-microsoft-com:office:office" xmlns:v="urn:schemas-microsoft-com:vml" xmlns:w10="urn:schemas-microsoft-com:office:word" xmlns:w="http://schemas.openxmlformats.org/wordprocessingml/2006/main" xmlns:a14="http://schemas.microsoft.com/office/drawing/2010/main" w="9525">
                           <a:solidFill>
                             <a:schemeClr val="tx1"/>
                           </a:solidFill>
@@ -1545,7 +1545,7 @@
                         </a14:hiddenLine>
                       </a:ext>
                       <a:ext uri="{AF507438-7753-43e0-B8FC-AC1667EBCBE1}">
-                        <a14:hiddenEffects xmlns:a14="http://schemas.microsoft.com/office/drawing/2010/main" xmlns:w="http://schemas.openxmlformats.org/wordprocessingml/2006/main" xmlns:w10="urn:schemas-microsoft-com:office:word" xmlns:v="urn:schemas-microsoft-com:vml" xmlns:o="urn:schemas-microsoft-com:office:office" xmlns:mv="urn:schemas-microsoft-com:mac:vml" xmlns:mo="http://schemas.microsoft.com/office/mac/office/2008/main" xmlns="">
+                        <a14:hiddenEffects xmlns="" xmlns:mo="http://schemas.microsoft.com/office/mac/office/2008/main" xmlns:mv="urn:schemas-microsoft-com:mac:vml" xmlns:o="urn:schemas-microsoft-com:office:office" xmlns:v="urn:schemas-microsoft-com:vml" xmlns:w10="urn:schemas-microsoft-com:office:word" xmlns:w="http://schemas.openxmlformats.org/wordprocessingml/2006/main" xmlns:a14="http://schemas.microsoft.com/office/drawing/2010/main">
                           <a:effectLst>
                             <a:outerShdw blurRad="63500" dist="38099" dir="2700000" algn="ctr" rotWithShape="0">
                               <a:schemeClr val="bg2">
@@ -4886,7 +4886,27 @@
           <w:sz w:val="19"/>
           <w:szCs w:val="19"/>
         </w:rPr>
-        <w:t>"Fraction e(8, 2); //"</w:t>
+        <w:t xml:space="preserve">"Fraction e(8, </w:t>
+      </w:r>
+      <w:r>
+        <w:rPr>
+          <w:rFonts w:ascii="Consolas" w:hAnsi="Consolas" w:cs="Consolas"/>
+          <w:noProof/>
+          <w:color w:val="A31515"/>
+          <w:sz w:val="19"/>
+          <w:szCs w:val="19"/>
+        </w:rPr>
+        <w:t>4</w:t>
+      </w:r>
+      <w:r>
+        <w:rPr>
+          <w:rFonts w:ascii="Consolas" w:hAnsi="Consolas" w:cs="Consolas"/>
+          <w:noProof/>
+          <w:color w:val="A31515"/>
+          <w:sz w:val="19"/>
+          <w:szCs w:val="19"/>
+        </w:rPr>
+        <w:t>); //"</w:t>
       </w:r>
       <w:r>
         <w:rPr>
@@ -5716,7 +5736,7 @@
           <w:sz w:val="20"/>
           <w:szCs w:val="20"/>
         </w:rPr>
-        <w:t>Fraction e(8, 2); // e = 2</w:t>
+        <w:t>Fraction e(8, 4); // e = 2</w:t>
       </w:r>
     </w:p>
     <w:p>
@@ -5955,8 +5975,6 @@
         </w:rPr>
         <w:t>b</w:t>
       </w:r>
-      <w:bookmarkStart w:id="0" w:name="_GoBack"/>
-      <w:bookmarkEnd w:id="0"/>
       <w:r>
         <w:rPr>
           <w:rFonts w:ascii="Consolas" w:hAnsi="Consolas" w:cs="Consolas"/>
@@ -8727,7 +8745,27 @@
           <w:sz w:val="20"/>
           <w:szCs w:val="20"/>
         </w:rPr>
-        <w:t>"Fraction e(8, 2); //"</w:t>
+        <w:t xml:space="preserve">"Fraction e(8, </w:t>
+      </w:r>
+      <w:r>
+        <w:rPr>
+          <w:rFonts w:ascii="Consolas" w:hAnsi="Consolas" w:cs="Consolas"/>
+          <w:noProof/>
+          <w:color w:val="A31515"/>
+          <w:sz w:val="20"/>
+          <w:szCs w:val="20"/>
+        </w:rPr>
+        <w:t>4</w:t>
+      </w:r>
+      <w:r>
+        <w:rPr>
+          <w:rFonts w:ascii="Consolas" w:hAnsi="Consolas" w:cs="Consolas"/>
+          <w:noProof/>
+          <w:color w:val="A31515"/>
+          <w:sz w:val="20"/>
+          <w:szCs w:val="20"/>
+        </w:rPr>
+        <w:t>); //"</w:t>
       </w:r>
       <w:r>
         <w:rPr>
@@ -10146,6 +10184,7 @@
         <w:pStyle w:val="Heading3"/>
       </w:pPr>
       <w:r>
+        <w:lastRenderedPageBreak/>
         <w:t>At-Home Output</w:t>
       </w:r>
     </w:p>
@@ -10354,7 +10393,7 @@
           <w:sz w:val="20"/>
           <w:szCs w:val="20"/>
         </w:rPr>
-        <w:t>Fraction e(8, 2); // e = 2</w:t>
+        <w:t>Fraction e(8, 4); // e = 2</w:t>
       </w:r>
     </w:p>
     <w:p>
@@ -10512,6 +10551,8 @@
         </w:rPr>
         <w:t>(a != c) equals false</w:t>
       </w:r>
+      <w:bookmarkStart w:id="0" w:name="_GoBack"/>
+      <w:bookmarkEnd w:id="0"/>
     </w:p>
     <w:p>
       <w:pPr>
@@ -10875,7 +10916,6 @@
         <w:pStyle w:val="Heading3"/>
       </w:pPr>
       <w:r>
-        <w:lastRenderedPageBreak/>
         <w:t>Quiz Reflection:</w:t>
       </w:r>
     </w:p>
@@ -11389,6 +11429,7 @@
           <w:sz w:val="28"/>
           <w:szCs w:val="28"/>
         </w:rPr>
+        <w:lastRenderedPageBreak/>
         <w:t xml:space="preserve">To submit, </w:t>
       </w:r>
       <w:r>

</xml_diff>